<commit_message>
Equipes e suas funções
Adicionado as equipes a serem formadas e suas respectivas funções e objetivos.
</commit_message>
<xml_diff>
--- a/Documentação/PropostaSIColetaLixo.docx
+++ b/Documentação/PropostaSIColetaLixo.docx
@@ -2,12 +2,20 @@
 <file path=word/document2.xml><?xml version="1.0" encoding="utf-8"?>
 <w:document xmlns:wpc="http://schemas.microsoft.com/office/word/2010/wordprocessingCanvas" xmlns:mc="http://schemas.openxmlformats.org/markup-compatibility/2006" xmlns:o="urn:schemas-microsoft-com:office:office" xmlns:r="http://schemas.openxmlformats.org/officeDocument/2006/relationships" xmlns:m="http://schemas.openxmlformats.org/officeDocument/2006/math" xmlns:v="urn:schemas-microsoft-com:vml" xmlns:wp14="http://schemas.microsoft.com/office/word/2010/wordprocessingDrawing" xmlns:wp="http://schemas.openxmlformats.org/drawingml/2006/wordprocessingDrawing" xmlns:w10="urn:schemas-microsoft-com:office:word" xmlns:w="http://schemas.openxmlformats.org/wordprocessingml/2006/main" xmlns:w14="http://schemas.microsoft.com/office/word/2010/wordml" xmlns:w15="http://schemas.microsoft.com/office/word/2012/wordml" xmlns:wpg="http://schemas.microsoft.com/office/word/2010/wordprocessingGroup" xmlns:wpi="http://schemas.microsoft.com/office/word/2010/wordprocessingInk" xmlns:wne="http://schemas.microsoft.com/office/word/2006/wordml" xmlns:wps="http://schemas.microsoft.com/office/word/2010/wordprocessingShape" mc:Ignorable="w14 w15 wp14">
   <w:body>
-    <w:p xmlns:wp14="http://schemas.microsoft.com/office/word/2010/wordml" wp14:textId="3F2BB4FA">
+    <w:p xmlns:wp14="http://schemas.microsoft.com/office/word/2010/wordml" wp14:textId="37FAC5AA">
       <w:bookmarkStart w:name="_GoBack" w:id="0"/>
       <w:bookmarkEnd w:id="0"/>
       <w:r>
         <w:rPr/>
-        <w:t xml:space="preserve">Por conta da possibilidade de mudanças no escopo do projeto, o </w:t>
+        <w:t>Por conta da p</w:t>
+      </w:r>
+      <w:r>
+        <w:rPr/>
+        <w:t>ossibilidade</w:t>
+      </w:r>
+      <w:r>
+        <w:rPr/>
+        <w:t xml:space="preserve"> de mudanças no escopo do projeto, o </w:t>
       </w:r>
       <w:r>
         <w:rPr/>
@@ -52,7 +60,189 @@
       </w:r>
       <w:r>
         <w:rPr/>
-        <w:t xml:space="preserve">com isso, algumas das Sprints poderiam ser completamente em vão, logo, uma perca de temop </w:t>
+        <w:t>com isso, algumas das Sprints poderiam ser completamente em vão, logo, uma perca de tempo do prazo de entrega.</w:t>
+      </w:r>
+    </w:p>
+    <w:p>
+      <w:pPr>
+        <w:pStyle w:val="Normal"/>
+      </w:pPr>
+      <w:r>
+        <w:rPr/>
+        <w:t>As equipes a serem divididas e seus respectivos papeis são</w:t>
+      </w:r>
+      <w:r>
+        <w:rPr/>
+        <w:t>:</w:t>
+      </w:r>
+    </w:p>
+    <w:p>
+      <w:pPr>
+        <w:pStyle w:val="ListParagraph"/>
+        <w:numPr>
+          <w:ilvl w:val="0"/>
+          <w:numId w:val="1"/>
+        </w:numPr>
+        <w:rPr>
+          <w:rFonts w:ascii="Calibri" w:hAnsi="Calibri" w:eastAsia="Calibri" w:cs="Calibri" w:asciiTheme="minorAscii" w:hAnsiTheme="minorAscii" w:eastAsiaTheme="minorAscii" w:cstheme="minorAscii"/>
+          <w:sz w:val="22"/>
+          <w:szCs w:val="22"/>
+        </w:rPr>
+      </w:pPr>
+      <w:r>
+        <w:rPr/>
+        <w:t xml:space="preserve">Equipe de coleta de dados - </w:t>
+      </w:r>
+      <w:r>
+        <w:rPr/>
+        <w:t>S</w:t>
+      </w:r>
+      <w:r>
+        <w:rPr/>
+        <w:t xml:space="preserve">erá </w:t>
+      </w:r>
+      <w:r>
+        <w:rPr/>
+        <w:t>responsável</w:t>
+      </w:r>
+      <w:r>
+        <w:rPr/>
+        <w:t xml:space="preserve"> por coletas os dados sobre o </w:t>
+      </w:r>
+      <w:r>
+        <w:rPr/>
+        <w:t>tráfego</w:t>
+      </w:r>
+      <w:r>
+        <w:rPr/>
+        <w:t xml:space="preserve"> para que</w:t>
+      </w:r>
+      <w:r>
+        <w:rPr/>
+        <w:t xml:space="preserve"> </w:t>
+      </w:r>
+      <w:r>
+        <w:rPr/>
+        <w:t>a</w:t>
+      </w:r>
+      <w:r>
+        <w:rPr/>
+        <w:t xml:space="preserve"> Equipe de Desenvolvimento I os utilize</w:t>
+      </w:r>
+      <w:r>
+        <w:rPr/>
+        <w:t>, levantamento do hist</w:t>
+      </w:r>
+      <w:r>
+        <w:rPr/>
+        <w:t>órico</w:t>
+      </w:r>
+      <w:r>
+        <w:rPr/>
+        <w:t xml:space="preserve"> de </w:t>
+      </w:r>
+      <w:r>
+        <w:rPr/>
+        <w:t>geração</w:t>
+      </w:r>
+      <w:r>
+        <w:rPr/>
+        <w:t xml:space="preserve"> de lixo</w:t>
+      </w:r>
+      <w:r>
+        <w:rPr/>
+        <w:t xml:space="preserve"> deixado pelos caminheiros após o retorno</w:t>
+      </w:r>
+      <w:r>
+        <w:rPr/>
+        <w:t xml:space="preserve"> à empresa de coleta</w:t>
+      </w:r>
+      <w:r>
+        <w:rPr/>
+        <w:t xml:space="preserve">; </w:t>
+      </w:r>
+    </w:p>
+    <w:p>
+      <w:pPr>
+        <w:pStyle w:val="ListParagraph"/>
+        <w:numPr>
+          <w:ilvl w:val="0"/>
+          <w:numId w:val="1"/>
+        </w:numPr>
+        <w:rPr>
+          <w:sz w:val="22"/>
+          <w:szCs w:val="22"/>
+        </w:rPr>
+      </w:pPr>
+      <w:r>
+        <w:rPr/>
+        <w:t xml:space="preserve">Equipe de Desenvolvimento </w:t>
+      </w:r>
+      <w:r>
+        <w:rPr/>
+        <w:t>I</w:t>
+      </w:r>
+      <w:r>
+        <w:rPr/>
+        <w:t xml:space="preserve"> – </w:t>
+      </w:r>
+      <w:r>
+        <w:rPr/>
+        <w:t xml:space="preserve">Fazer uso dos dados coletados pela Equipe de coleta de </w:t>
+      </w:r>
+      <w:r>
+        <w:rPr/>
+        <w:t>dados</w:t>
+      </w:r>
+      <w:r>
+        <w:rPr/>
+        <w:t xml:space="preserve"> para desenvolver a aplicação</w:t>
+      </w:r>
+      <w:r>
+        <w:rPr/>
+        <w:t xml:space="preserve"> de</w:t>
+      </w:r>
+      <w:r>
+        <w:rPr/>
+        <w:t xml:space="preserve"> </w:t>
+      </w:r>
+      <w:r>
+        <w:rPr/>
+        <w:t xml:space="preserve">verificação do </w:t>
+      </w:r>
+      <w:r>
+        <w:rPr/>
+        <w:t>tráfego</w:t>
+      </w:r>
+      <w:r>
+        <w:rPr/>
+        <w:t xml:space="preserve"> em tempo real e desenvolver a aplicaç</w:t>
+      </w:r>
+      <w:r>
+        <w:rPr/>
+        <w:t>ão para geolocalização dos caminhões</w:t>
+      </w:r>
+      <w:r>
+        <w:rPr/>
+        <w:t>;</w:t>
+      </w:r>
+    </w:p>
+    <w:p>
+      <w:pPr>
+        <w:pStyle w:val="ListParagraph"/>
+        <w:numPr>
+          <w:ilvl w:val="0"/>
+          <w:numId w:val="1"/>
+        </w:numPr>
+        <w:rPr>
+          <w:rFonts w:ascii="Calibri" w:hAnsi="Calibri" w:eastAsia="Calibri" w:cs="Calibri" w:asciiTheme="minorAscii" w:hAnsiTheme="minorAscii" w:eastAsiaTheme="minorAscii" w:cstheme="minorAscii"/>
+          <w:sz w:val="22"/>
+          <w:szCs w:val="22"/>
+        </w:rPr>
+      </w:pPr>
+      <w:r>
+        <w:rPr/>
+        <w:t>Equipe de Desenvolvimento II - Desenvolver uma aplicação que trace as melhores rotas a fim de minimizar o número de viagens e maximizar a coleta de lixo em uma única viagem;</w:t>
       </w:r>
     </w:p>
     <w:sectPr>
@@ -63,6 +253,125 @@
     </w:sectPr>
   </w:body>
 </w:document>
+</file>
+
+<file path=word/numbering.xml><?xml version="1.0" encoding="utf-8"?>
+<w:numbering xmlns:w="http://schemas.openxmlformats.org/wordprocessingml/2006/main">
+  <w:abstractNum xmlns:w="http://schemas.openxmlformats.org/wordprocessingml/2006/main" w:abstractNumId="1">
+    <w:multiLevelType xmlns:w="http://schemas.openxmlformats.org/wordprocessingml/2006/main" w:val="hybridMultilevel"/>
+    <w:lvl xmlns:w="http://schemas.openxmlformats.org/wordprocessingml/2006/main" w:ilvl="0">
+      <w:start w:val="1"/>
+      <w:numFmt w:val="bullet"/>
+      <w:lvlText w:val=""/>
+      <w:lvlJc w:val="left"/>
+      <w:pPr>
+        <w:ind w:left="720" w:hanging="360"/>
+      </w:pPr>
+      <w:rPr>
+        <w:rFonts w:hint="default" w:ascii="Symbol" w:hAnsi="Symbol"/>
+      </w:rPr>
+    </w:lvl>
+    <w:lvl xmlns:w="http://schemas.openxmlformats.org/wordprocessingml/2006/main" w:ilvl="1">
+      <w:start w:val="1"/>
+      <w:numFmt w:val="bullet"/>
+      <w:lvlText w:val="o"/>
+      <w:lvlJc w:val="left"/>
+      <w:pPr>
+        <w:ind w:left="1440" w:hanging="360"/>
+      </w:pPr>
+      <w:rPr>
+        <w:rFonts w:hint="default" w:ascii="Courier New" w:hAnsi="Courier New"/>
+      </w:rPr>
+    </w:lvl>
+    <w:lvl xmlns:w="http://schemas.openxmlformats.org/wordprocessingml/2006/main" w:ilvl="2">
+      <w:start w:val="1"/>
+      <w:numFmt w:val="bullet"/>
+      <w:lvlText w:val=""/>
+      <w:lvlJc w:val="left"/>
+      <w:pPr>
+        <w:ind w:left="2160" w:hanging="360"/>
+      </w:pPr>
+      <w:rPr>
+        <w:rFonts w:hint="default" w:ascii="Wingdings" w:hAnsi="Wingdings"/>
+      </w:rPr>
+    </w:lvl>
+    <w:lvl xmlns:w="http://schemas.openxmlformats.org/wordprocessingml/2006/main" w:ilvl="3">
+      <w:start w:val="1"/>
+      <w:numFmt w:val="bullet"/>
+      <w:lvlText w:val=""/>
+      <w:lvlJc w:val="left"/>
+      <w:pPr>
+        <w:ind w:left="2880" w:hanging="360"/>
+      </w:pPr>
+      <w:rPr>
+        <w:rFonts w:hint="default" w:ascii="Symbol" w:hAnsi="Symbol"/>
+      </w:rPr>
+    </w:lvl>
+    <w:lvl xmlns:w="http://schemas.openxmlformats.org/wordprocessingml/2006/main" w:ilvl="4">
+      <w:start w:val="1"/>
+      <w:numFmt w:val="bullet"/>
+      <w:lvlText w:val="o"/>
+      <w:lvlJc w:val="left"/>
+      <w:pPr>
+        <w:ind w:left="3600" w:hanging="360"/>
+      </w:pPr>
+      <w:rPr>
+        <w:rFonts w:hint="default" w:ascii="Courier New" w:hAnsi="Courier New"/>
+      </w:rPr>
+    </w:lvl>
+    <w:lvl xmlns:w="http://schemas.openxmlformats.org/wordprocessingml/2006/main" w:ilvl="5">
+      <w:start w:val="1"/>
+      <w:numFmt w:val="bullet"/>
+      <w:lvlText w:val=""/>
+      <w:lvlJc w:val="left"/>
+      <w:pPr>
+        <w:ind w:left="4320" w:hanging="360"/>
+      </w:pPr>
+      <w:rPr>
+        <w:rFonts w:hint="default" w:ascii="Wingdings" w:hAnsi="Wingdings"/>
+      </w:rPr>
+    </w:lvl>
+    <w:lvl xmlns:w="http://schemas.openxmlformats.org/wordprocessingml/2006/main" w:ilvl="6">
+      <w:start w:val="1"/>
+      <w:numFmt w:val="bullet"/>
+      <w:lvlText w:val=""/>
+      <w:lvlJc w:val="left"/>
+      <w:pPr>
+        <w:ind w:left="5040" w:hanging="360"/>
+      </w:pPr>
+      <w:rPr>
+        <w:rFonts w:hint="default" w:ascii="Symbol" w:hAnsi="Symbol"/>
+      </w:rPr>
+    </w:lvl>
+    <w:lvl xmlns:w="http://schemas.openxmlformats.org/wordprocessingml/2006/main" w:ilvl="7">
+      <w:start w:val="1"/>
+      <w:numFmt w:val="bullet"/>
+      <w:lvlText w:val="o"/>
+      <w:lvlJc w:val="left"/>
+      <w:pPr>
+        <w:ind w:left="5760" w:hanging="360"/>
+      </w:pPr>
+      <w:rPr>
+        <w:rFonts w:hint="default" w:ascii="Courier New" w:hAnsi="Courier New"/>
+      </w:rPr>
+    </w:lvl>
+    <w:lvl xmlns:w="http://schemas.openxmlformats.org/wordprocessingml/2006/main" w:ilvl="8">
+      <w:start w:val="1"/>
+      <w:numFmt w:val="bullet"/>
+      <w:lvlText w:val=""/>
+      <w:lvlJc w:val="left"/>
+      <w:pPr>
+        <w:ind w:left="6480" w:hanging="360"/>
+      </w:pPr>
+      <w:rPr>
+        <w:rFonts w:hint="default" w:ascii="Wingdings" w:hAnsi="Wingdings"/>
+      </w:rPr>
+    </w:lvl>
+  </w:abstractNum>
+  <w:num w:numId="1">
+    <w:abstractNumId w:val="1"/>
+  </w:num>
+</w:numbering>
 </file>
 
 <file path=word/styles.xml><?xml version="1.0" encoding="utf-8"?>
@@ -486,6 +795,16 @@
     <w:semiHidden/>
     <w:unhideWhenUsed/>
   </w:style>
+  <w:style xmlns:w14="http://schemas.microsoft.com/office/word/2010/wordml" xmlns:mc="http://schemas.openxmlformats.org/markup-compatibility/2006" xmlns:w="http://schemas.openxmlformats.org/wordprocessingml/2006/main" w:type="paragraph" w:styleId="ListParagraph" mc:Ignorable="w14">
+    <w:name xmlns:w="http://schemas.openxmlformats.org/wordprocessingml/2006/main" w:val="List Paragraph"/>
+    <w:basedOn xmlns:w="http://schemas.openxmlformats.org/wordprocessingml/2006/main" w:val="Normal"/>
+    <w:uiPriority xmlns:w="http://schemas.openxmlformats.org/wordprocessingml/2006/main" w:val="34"/>
+    <w:qFormat xmlns:w="http://schemas.openxmlformats.org/wordprocessingml/2006/main"/>
+    <w:pPr xmlns:w="http://schemas.openxmlformats.org/wordprocessingml/2006/main">
+      <w:ind xmlns:w="http://schemas.openxmlformats.org/wordprocessingml/2006/main" w:left="720"/>
+      <w:contextualSpacing xmlns:w="http://schemas.openxmlformats.org/wordprocessingml/2006/main"/>
+    </w:pPr>
+  </w:style>
 </w:styles>
 </file>
 

</xml_diff>